<commit_message>
Nuova versione 4.1.4.a (M.Martini)
git-svn-id: http://10.188.40.144:8080/TeleMedicina/Trunk/tlm-gtw/tlm-gtw-android-core@513654 f6862068-0fce-11de-802a-13e956f158ca
</commit_message>
<xml_diff>
--- a/EtichettaCE.docx
+++ b/EtichettaCE.docx
@@ -178,22 +178,20 @@
               <w:t xml:space="preserve">Gateway - Release </w:t>
             </w:r>
             <w:r>
-              <w:t>5</w:t>
+              <w:t>4</w:t>
             </w:r>
             <w:r>
               <w:t>.</w:t>
             </w:r>
             <w:r>
-              <w:t>9</w:t>
+              <w:t>1</w:t>
             </w:r>
             <w:r>
               <w:t>.</w:t>
             </w:r>
             <w:r>
-              <w:t>2</w:t>
-            </w:r>
-            <w:bookmarkStart w:id="0" w:name="_GoBack"/>
-            <w:bookmarkEnd w:id="0"/>
+              <w:t>4</w:t>
+            </w:r>
           </w:p>
         </w:tc>
       </w:tr>
@@ -892,6 +890,8 @@
                 </wp:inline>
               </w:drawing>
             </w:r>
+            <w:bookmarkStart w:id="0" w:name="_GoBack"/>
+            <w:bookmarkEnd w:id="0"/>
           </w:p>
           <w:p>
             <w:pPr>

</xml_diff>

<commit_message>
Nuova versione 4.1.4.a - Modificata etichetta CE (M.Martini)
git-svn-id: http://10.188.40.144:8080/TeleMedicina/Trunk/tlm-gtw/tlm-gtw-android-core@513668 f6862068-0fce-11de-802a-13e956f158ca
</commit_message>
<xml_diff>
--- a/EtichettaCE.docx
+++ b/EtichettaCE.docx
@@ -4,7 +4,7 @@
   <w:body>
     <w:tbl>
       <w:tblPr>
-        <w:tblW w:w="3734" w:type="dxa"/>
+        <w:tblW w:w="3906" w:type="dxa"/>
         <w:jc w:val="center"/>
         <w:tblBorders>
           <w:top w:val="single" w:sz="4" w:space="0" w:color="auto"/>
@@ -20,10 +20,9 @@
       </w:tblPr>
       <w:tblGrid>
         <w:gridCol w:w="1227"/>
-        <w:gridCol w:w="721"/>
-        <w:gridCol w:w="470"/>
-        <w:gridCol w:w="671"/>
-        <w:gridCol w:w="645"/>
+        <w:gridCol w:w="1377"/>
+        <w:gridCol w:w="665"/>
+        <w:gridCol w:w="637"/>
       </w:tblGrid>
       <w:tr>
         <w:trPr>
@@ -32,8 +31,8 @@
         </w:trPr>
         <w:tc>
           <w:tcPr>
-            <w:tcW w:w="3734" w:type="dxa"/>
-            <w:gridSpan w:val="5"/>
+            <w:tcW w:w="3906" w:type="dxa"/>
+            <w:gridSpan w:val="4"/>
             <w:vAlign w:val="center"/>
           </w:tcPr>
           <w:p>
@@ -108,8 +107,8 @@
               </w:rPr>
               <w:drawing>
                 <wp:inline distT="0" distB="0" distL="0" distR="0" wp14:anchorId="52322511" wp14:editId="68C4EE17">
-                  <wp:extent cx="2126615" cy="159385"/>
-                  <wp:effectExtent l="0" t="0" r="6985" b="0"/>
+                  <wp:extent cx="2126615" cy="178230"/>
+                  <wp:effectExtent l="0" t="0" r="0" b="0"/>
                   <wp:docPr id="420" name="Immagine 420" descr="mydoctor"/>
                   <wp:cNvGraphicFramePr>
                     <a:graphicFrameLocks xmlns:a="http://schemas.openxmlformats.org/drawingml/2006/main" noChangeAspect="1"/>
@@ -123,7 +122,7 @@
                             <a:picLocks noChangeAspect="1" noChangeArrowheads="1"/>
                           </pic:cNvPicPr>
                         </pic:nvPicPr>
-                        <pic:blipFill>
+                        <pic:blipFill rotWithShape="1">
                           <a:blip r:embed="rId5">
                             <a:extLst>
                               <a:ext uri="{28A0092B-C50C-407E-A947-70E740481C1C}">
@@ -131,15 +130,13 @@
                               </a:ext>
                             </a:extLst>
                           </a:blip>
-                          <a:srcRect/>
-                          <a:stretch>
-                            <a:fillRect/>
-                          </a:stretch>
+                          <a:srcRect t="3" b="-11826"/>
+                          <a:stretch/>
                         </pic:blipFill>
                         <pic:spPr bwMode="auto">
                           <a:xfrm>
                             <a:off x="0" y="0"/>
-                            <a:ext cx="2126615" cy="159385"/>
+                            <a:ext cx="2126615" cy="178230"/>
                           </a:xfrm>
                           <a:prstGeom prst="rect">
                             <a:avLst/>
@@ -148,12 +145,56 @@
                           <a:ln>
                             <a:noFill/>
                           </a:ln>
+                          <a:extLst>
+                            <a:ext uri="{53640926-AAD7-44D8-BBD7-CCE9431645EC}">
+                              <a14:shadowObscured xmlns:a14="http://schemas.microsoft.com/office/drawing/2010/main"/>
+                            </a:ext>
+                          </a:extLst>
                         </pic:spPr>
                       </pic:pic>
                     </a:graphicData>
                   </a:graphic>
                 </wp:inline>
               </w:drawing>
+            </w:r>
+          </w:p>
+        </w:tc>
+        <w:bookmarkStart w:id="0" w:name="_GoBack"/>
+        <w:bookmarkEnd w:id="0"/>
+      </w:tr>
+      <w:tr>
+        <w:trPr>
+          <w:trHeight w:val="20"/>
+          <w:jc w:val="center"/>
+        </w:trPr>
+        <w:tc>
+          <w:tcPr>
+            <w:tcW w:w="3906" w:type="dxa"/>
+            <w:gridSpan w:val="4"/>
+            <w:vAlign w:val="center"/>
+          </w:tcPr>
+          <w:p>
+            <w:pPr>
+              <w:spacing w:after="0"/>
+              <w:jc w:val="center"/>
+            </w:pPr>
+            <w:r>
+              <w:t xml:space="preserve">Gateway - Release </w:t>
+            </w:r>
+            <w:r>
+              <w:t>4</w:t>
+            </w:r>
+            <w:r>
+              <w:t>.</w:t>
+            </w:r>
+            <w:r>
+              <w:t>1</w:t>
+            </w:r>
+            <w:r>
+              <w:t>.</w:t>
+            </w:r>
+            <w:r>
+              <w:t>4</w:t>
             </w:r>
           </w:p>
         </w:tc>
@@ -165,45 +206,8 @@
         </w:trPr>
         <w:tc>
           <w:tcPr>
-            <w:tcW w:w="3734" w:type="dxa"/>
-            <w:gridSpan w:val="5"/>
-            <w:vAlign w:val="center"/>
-          </w:tcPr>
-          <w:p>
-            <w:pPr>
-              <w:spacing w:after="0"/>
-              <w:jc w:val="center"/>
-            </w:pPr>
-            <w:r>
-              <w:t xml:space="preserve">Gateway - Release </w:t>
-            </w:r>
-            <w:r>
-              <w:t>4</w:t>
-            </w:r>
-            <w:r>
-              <w:t>.</w:t>
-            </w:r>
-            <w:r>
-              <w:t>1</w:t>
-            </w:r>
-            <w:r>
-              <w:t>.</w:t>
-            </w:r>
-            <w:r>
-              <w:t>4</w:t>
-            </w:r>
-          </w:p>
-        </w:tc>
-      </w:tr>
-      <w:tr>
-        <w:trPr>
-          <w:trHeight w:val="20"/>
-          <w:jc w:val="center"/>
-        </w:trPr>
-        <w:tc>
-          <w:tcPr>
-            <w:tcW w:w="3734" w:type="dxa"/>
-            <w:gridSpan w:val="5"/>
+            <w:tcW w:w="3906" w:type="dxa"/>
+            <w:gridSpan w:val="4"/>
             <w:vAlign w:val="center"/>
           </w:tcPr>
           <w:p>
@@ -276,6 +280,9 @@
         <w:tc>
           <w:tcPr>
             <w:tcW w:w="1227" w:type="dxa"/>
+            <w:tcBorders>
+              <w:bottom w:val="nil"/>
+            </w:tcBorders>
             <w:vAlign w:val="center"/>
           </w:tcPr>
           <w:p>
@@ -340,8 +347,11 @@
         </w:tc>
         <w:tc>
           <w:tcPr>
-            <w:tcW w:w="2507" w:type="dxa"/>
-            <w:gridSpan w:val="4"/>
+            <w:tcW w:w="2679" w:type="dxa"/>
+            <w:gridSpan w:val="3"/>
+            <w:tcBorders>
+              <w:bottom w:val="nil"/>
+            </w:tcBorders>
             <w:vAlign w:val="center"/>
           </w:tcPr>
           <w:p>
@@ -365,19 +375,20 @@
       </w:tr>
       <w:tr>
         <w:trPr>
-          <w:trHeight w:val="23"/>
+          <w:trHeight w:val="567"/>
           <w:jc w:val="center"/>
         </w:trPr>
         <w:tc>
           <w:tcPr>
             <w:tcW w:w="1227" w:type="dxa"/>
             <w:tcBorders>
+              <w:top w:val="nil"/>
               <w:bottom w:val="single" w:sz="4" w:space="0" w:color="auto"/>
+              <w:right w:val="nil"/>
             </w:tcBorders>
             <w:tcMar>
               <w:right w:w="0" w:type="dxa"/>
             </w:tcMar>
-            <w:vAlign w:val="center"/>
           </w:tcPr>
           <w:p>
             <w:pPr>
@@ -395,7 +406,7 @@
                 <w:lang w:eastAsia="it-IT"/>
               </w:rPr>
               <w:drawing>
-                <wp:inline distT="0" distB="0" distL="0" distR="0" wp14:anchorId="2D3E72E5" wp14:editId="4FCA7735">
+                <wp:inline distT="0" distB="0" distL="0" distR="0" wp14:anchorId="6A7843C0" wp14:editId="22CC1743">
                   <wp:extent cx="710866" cy="432000"/>
                   <wp:effectExtent l="0" t="0" r="0" b="6350"/>
                   <wp:docPr id="430" name="Immagine 430"/>
@@ -457,18 +468,22 @@
         </w:tc>
         <w:tc>
           <w:tcPr>
-            <w:tcW w:w="721" w:type="dxa"/>
+            <w:tcW w:w="1361" w:type="dxa"/>
             <w:tcBorders>
-              <w:bottom w:val="single" w:sz="4" w:space="0" w:color="auto"/>
+              <w:top w:val="nil"/>
+              <w:left w:val="nil"/>
+              <w:right w:val="nil"/>
             </w:tcBorders>
+            <w:noWrap/>
             <w:tcMar>
+              <w:left w:w="0" w:type="dxa"/>
               <w:right w:w="0" w:type="dxa"/>
             </w:tcMar>
             <w:vAlign w:val="center"/>
           </w:tcPr>
           <w:p>
             <w:pPr>
-              <w:spacing w:after="0"/>
+              <w:spacing w:before="0" w:after="0"/>
               <w:jc w:val="center"/>
               <w:rPr>
                 <w:noProof/>
@@ -482,7 +497,7 @@
                 <w:lang w:eastAsia="it-IT"/>
               </w:rPr>
               <w:drawing>
-                <wp:inline distT="0" distB="0" distL="0" distR="0" wp14:anchorId="254C190D" wp14:editId="7369D7AB">
+                <wp:inline distT="0" distB="0" distL="0" distR="0" wp14:anchorId="0AA51825" wp14:editId="7A9BFCC2">
                   <wp:extent cx="389647" cy="288000"/>
                   <wp:effectExtent l="0" t="0" r="0" b="0"/>
                   <wp:docPr id="554" name="Immagine 554"/>
@@ -528,100 +543,36 @@
               </w:drawing>
             </w:r>
           </w:p>
+          <w:p>
+            <w:pPr>
+              <w:spacing w:before="0" w:after="0"/>
+              <w:jc w:val="center"/>
+              <w:rPr>
+                <w:noProof/>
+                <w:sz w:val="16"/>
+                <w:szCs w:val="16"/>
+              </w:rPr>
+            </w:pPr>
+            <w:r>
+              <w:rPr>
+                <w:b/>
+                <w:noProof/>
+                <w:sz w:val="12"/>
+                <w:szCs w:val="12"/>
+              </w:rPr>
+              <w:t>tmed.telecomitalia.it</w:t>
+            </w:r>
+          </w:p>
         </w:tc>
         <w:tc>
           <w:tcPr>
-            <w:tcW w:w="470" w:type="dxa"/>
+            <w:tcW w:w="649" w:type="dxa"/>
             <w:tcBorders>
-              <w:bottom w:val="single" w:sz="4" w:space="0" w:color="auto"/>
+              <w:top w:val="nil"/>
+              <w:left w:val="nil"/>
+              <w:right w:val="nil"/>
             </w:tcBorders>
-            <w:tcMar>
-              <w:bottom w:w="0" w:type="dxa"/>
-              <w:right w:w="0" w:type="dxa"/>
-            </w:tcMar>
-            <w:vAlign w:val="center"/>
-          </w:tcPr>
-          <w:p>
-            <w:pPr>
-              <w:spacing w:after="0"/>
-              <w:jc w:val="right"/>
-              <w:rPr>
-                <w:noProof/>
-                <w:sz w:val="16"/>
-                <w:szCs w:val="16"/>
-              </w:rPr>
-            </w:pPr>
-            <w:r>
-              <w:rPr>
-                <w:noProof/>
-                <w:sz w:val="16"/>
-                <w:szCs w:val="16"/>
-                <w:lang w:eastAsia="it-IT"/>
-              </w:rPr>
-              <w:drawing>
-                <wp:inline distT="0" distB="0" distL="0" distR="0" wp14:anchorId="3E83B40E" wp14:editId="5D9F5D84">
-                  <wp:extent cx="230400" cy="144000"/>
-                  <wp:effectExtent l="0" t="0" r="0" b="8890"/>
-                  <wp:docPr id="555" name="Immagine 555"/>
-                  <wp:cNvGraphicFramePr>
-                    <a:graphicFrameLocks xmlns:a="http://schemas.openxmlformats.org/drawingml/2006/main" noChangeAspect="1"/>
-                  </wp:cNvGraphicFramePr>
-                  <a:graphic xmlns:a="http://schemas.openxmlformats.org/drawingml/2006/main">
-                    <a:graphicData uri="http://schemas.openxmlformats.org/drawingml/2006/picture">
-                      <pic:pic xmlns:pic="http://schemas.openxmlformats.org/drawingml/2006/picture">
-                        <pic:nvPicPr>
-                          <pic:cNvPr id="0" name="Picture 3"/>
-                          <pic:cNvPicPr>
-                            <a:picLocks noChangeAspect="1" noChangeArrowheads="1"/>
-                          </pic:cNvPicPr>
-                        </pic:nvPicPr>
-                        <pic:blipFill>
-                          <a:blip r:embed="rId10" cstate="print">
-                            <a:clrChange>
-                              <a:clrFrom>
-                                <a:srgbClr val="FFFFFF"/>
-                              </a:clrFrom>
-                              <a:clrTo>
-                                <a:srgbClr val="FFFFFF">
-                                  <a:alpha val="0"/>
-                                </a:srgbClr>
-                              </a:clrTo>
-                            </a:clrChange>
-                            <a:extLst>
-                              <a:ext uri="{28A0092B-C50C-407E-A947-70E740481C1C}">
-                                <a14:useLocalDpi xmlns:a14="http://schemas.microsoft.com/office/drawing/2010/main" val="0"/>
-                              </a:ext>
-                            </a:extLst>
-                          </a:blip>
-                          <a:srcRect/>
-                          <a:stretch>
-                            <a:fillRect/>
-                          </a:stretch>
-                        </pic:blipFill>
-                        <pic:spPr bwMode="auto">
-                          <a:xfrm>
-                            <a:off x="0" y="0"/>
-                            <a:ext cx="230400" cy="144000"/>
-                          </a:xfrm>
-                          <a:prstGeom prst="rect">
-                            <a:avLst/>
-                          </a:prstGeom>
-                          <a:noFill/>
-                        </pic:spPr>
-                      </pic:pic>
-                    </a:graphicData>
-                  </a:graphic>
-                </wp:inline>
-              </w:drawing>
-            </w:r>
-          </w:p>
-        </w:tc>
-        <w:tc>
-          <w:tcPr>
-            <w:tcW w:w="671" w:type="dxa"/>
-            <w:tcBorders>
-              <w:bottom w:val="single" w:sz="4" w:space="0" w:color="auto"/>
-            </w:tcBorders>
+            <w:noWrap/>
             <w:tcMar>
               <w:left w:w="0" w:type="dxa"/>
               <w:right w:w="0" w:type="dxa"/>
@@ -630,7 +581,40 @@
           </w:tcPr>
           <w:p>
             <w:pPr>
+              <w:spacing w:before="140" w:after="0"/>
+              <w:jc w:val="center"/>
+            </w:pPr>
+            <w:r>
+              <w:pict>
+                <v:shapetype id="_x0000_t75" coordsize="21600,21600" o:spt="75" o:preferrelative="t" path="m@4@5l@4@11@9@11@9@5xe" filled="f" stroked="f">
+                  <v:stroke joinstyle="miter"/>
+                  <v:formulas>
+                    <v:f eqn="if lineDrawn pixelLineWidth 0"/>
+                    <v:f eqn="sum @0 1 0"/>
+                    <v:f eqn="sum 0 0 @1"/>
+                    <v:f eqn="prod @2 1 2"/>
+                    <v:f eqn="prod @3 21600 pixelWidth"/>
+                    <v:f eqn="prod @3 21600 pixelHeight"/>
+                    <v:f eqn="sum @0 0 1"/>
+                    <v:f eqn="prod @6 1 2"/>
+                    <v:f eqn="prod @7 21600 pixelWidth"/>
+                    <v:f eqn="sum @8 21600 0"/>
+                    <v:f eqn="prod @7 21600 pixelHeight"/>
+                    <v:f eqn="sum @10 21600 0"/>
+                  </v:formulas>
+                  <v:path o:extrusionok="f" gradientshapeok="t" o:connecttype="rect"/>
+                  <o:lock v:ext="edit" aspectratio="t"/>
+                </v:shapetype>
+                <v:shape id="Immagine 555" o:spid="_x0000_i1025" type="#_x0000_t75" style="width:18pt;height:11.25pt;visibility:visible;mso-wrap-style:square" o:bullet="t">
+                  <v:imagedata r:id="rId10" o:title="" chromakey="white"/>
+                </v:shape>
+              </w:pict>
+            </w:r>
+          </w:p>
+          <w:p>
+            <w:pPr>
               <w:spacing w:after="0"/>
+              <w:jc w:val="center"/>
               <w:rPr>
                 <w:b/>
                 <w:noProof/>
@@ -642,8 +626,8 @@
               <w:rPr>
                 <w:b/>
                 <w:noProof/>
-                <w:sz w:val="18"/>
-                <w:szCs w:val="16"/>
+                <w:sz w:val="14"/>
+                <w:szCs w:val="14"/>
               </w:rPr>
               <w:t>TLM001</w:t>
             </w:r>
@@ -651,14 +635,18 @@
         </w:tc>
         <w:tc>
           <w:tcPr>
-            <w:tcW w:w="645" w:type="dxa"/>
+            <w:tcW w:w="594" w:type="dxa"/>
             <w:tcBorders>
+              <w:top w:val="nil"/>
+              <w:left w:val="nil"/>
               <w:bottom w:val="single" w:sz="4" w:space="0" w:color="auto"/>
             </w:tcBorders>
             <w:tcMar>
+              <w:top w:w="0" w:type="dxa"/>
+              <w:left w:w="57" w:type="dxa"/>
+              <w:bottom w:w="0" w:type="dxa"/>
               <w:right w:w="57" w:type="dxa"/>
             </w:tcMar>
-            <w:vAlign w:val="center"/>
           </w:tcPr>
           <w:p>
             <w:pPr>
@@ -678,7 +666,7 @@
                 <w:lang w:eastAsia="it-IT"/>
               </w:rPr>
               <w:drawing>
-                <wp:inline distT="0" distB="0" distL="0" distR="0" wp14:anchorId="45D38864" wp14:editId="5F242C55">
+                <wp:inline distT="0" distB="0" distL="0" distR="0" wp14:anchorId="4D3C9CF4" wp14:editId="295E2DDC">
                   <wp:extent cx="304941" cy="288000"/>
                   <wp:effectExtent l="0" t="0" r="0" b="0"/>
                   <wp:docPr id="560" name="Immagine 560"/>
@@ -739,22 +727,32 @@
           </w:p>
           <w:p>
             <w:pPr>
-              <w:spacing w:after="0"/>
+              <w:spacing w:before="0" w:after="0"/>
               <w:jc w:val="center"/>
               <w:rPr>
                 <w:b/>
                 <w:noProof/>
-                <w:sz w:val="16"/>
-                <w:szCs w:val="16"/>
+                <w:sz w:val="14"/>
+                <w:szCs w:val="14"/>
               </w:rPr>
             </w:pPr>
             <w:r>
               <w:rPr>
                 <w:b/>
                 <w:noProof/>
-                <w:szCs w:val="16"/>
-              </w:rPr>
-              <w:t>2012</w:t>
+                <w:sz w:val="14"/>
+                <w:szCs w:val="14"/>
+              </w:rPr>
+              <w:t>2019</w:t>
+            </w:r>
+            <w:r>
+              <w:rPr>
+                <w:b/>
+                <w:noProof/>
+                <w:sz w:val="14"/>
+                <w:szCs w:val="14"/>
+              </w:rPr>
+              <w:t>-10</w:t>
             </w:r>
           </w:p>
         </w:tc>
@@ -766,8 +764,8 @@
         </w:trPr>
         <w:tc>
           <w:tcPr>
-            <w:tcW w:w="3734" w:type="dxa"/>
-            <w:gridSpan w:val="5"/>
+            <w:tcW w:w="3906" w:type="dxa"/>
+            <w:gridSpan w:val="4"/>
             <w:tcBorders>
               <w:top w:val="single" w:sz="4" w:space="0" w:color="auto"/>
               <w:left w:val="nil"/>
@@ -799,7 +797,7 @@
     <w:p/>
     <w:tbl>
       <w:tblPr>
-        <w:tblW w:w="3734" w:type="dxa"/>
+        <w:tblW w:w="3967" w:type="dxa"/>
         <w:jc w:val="center"/>
         <w:tblBorders>
           <w:top w:val="single" w:sz="4" w:space="0" w:color="auto"/>
@@ -815,10 +813,10 @@
       </w:tblPr>
       <w:tblGrid>
         <w:gridCol w:w="1227"/>
-        <w:gridCol w:w="721"/>
-        <w:gridCol w:w="470"/>
-        <w:gridCol w:w="671"/>
-        <w:gridCol w:w="645"/>
+        <w:gridCol w:w="1357"/>
+        <w:gridCol w:w="709"/>
+        <w:gridCol w:w="668"/>
+        <w:gridCol w:w="6"/>
       </w:tblGrid>
       <w:tr>
         <w:trPr>
@@ -827,7 +825,7 @@
         </w:trPr>
         <w:tc>
           <w:tcPr>
-            <w:tcW w:w="3734" w:type="dxa"/>
+            <w:tcW w:w="3967" w:type="dxa"/>
             <w:gridSpan w:val="5"/>
             <w:vAlign w:val="center"/>
           </w:tcPr>
@@ -890,8 +888,6 @@
                 </wp:inline>
               </w:drawing>
             </w:r>
-            <w:bookmarkStart w:id="0" w:name="_GoBack"/>
-            <w:bookmarkEnd w:id="0"/>
           </w:p>
           <w:p>
             <w:pPr>
@@ -905,8 +901,8 @@
               </w:rPr>
               <w:drawing>
                 <wp:inline distT="0" distB="0" distL="0" distR="0" wp14:anchorId="2BF143D0" wp14:editId="61C340E7">
-                  <wp:extent cx="2126615" cy="159385"/>
-                  <wp:effectExtent l="0" t="0" r="6985" b="0"/>
+                  <wp:extent cx="2126615" cy="178231"/>
+                  <wp:effectExtent l="0" t="0" r="0" b="0"/>
                   <wp:docPr id="41" name="Immagine 41" descr="mydoctor"/>
                   <wp:cNvGraphicFramePr>
                     <a:graphicFrameLocks xmlns:a="http://schemas.openxmlformats.org/drawingml/2006/main" noChangeAspect="1"/>
@@ -920,7 +916,7 @@
                             <a:picLocks noChangeAspect="1" noChangeArrowheads="1"/>
                           </pic:cNvPicPr>
                         </pic:nvPicPr>
-                        <pic:blipFill>
+                        <pic:blipFill rotWithShape="1">
                           <a:blip r:embed="rId5">
                             <a:extLst>
                               <a:ext uri="{28A0092B-C50C-407E-A947-70E740481C1C}">
@@ -928,15 +924,13 @@
                               </a:ext>
                             </a:extLst>
                           </a:blip>
-                          <a:srcRect/>
-                          <a:stretch>
-                            <a:fillRect/>
-                          </a:stretch>
+                          <a:srcRect t="1" b="-11825"/>
+                          <a:stretch/>
                         </pic:blipFill>
                         <pic:spPr bwMode="auto">
                           <a:xfrm>
                             <a:off x="0" y="0"/>
-                            <a:ext cx="2126615" cy="159385"/>
+                            <a:ext cx="2126615" cy="178231"/>
                           </a:xfrm>
                           <a:prstGeom prst="rect">
                             <a:avLst/>
@@ -945,6 +939,11 @@
                           <a:ln>
                             <a:noFill/>
                           </a:ln>
+                          <a:extLst>
+                            <a:ext uri="{53640926-AAD7-44D8-BBD7-CCE9431645EC}">
+                              <a14:shadowObscured xmlns:a14="http://schemas.microsoft.com/office/drawing/2010/main"/>
+                            </a:ext>
+                          </a:extLst>
                         </pic:spPr>
                       </pic:pic>
                     </a:graphicData>
@@ -962,7 +961,7 @@
         </w:trPr>
         <w:tc>
           <w:tcPr>
-            <w:tcW w:w="3734" w:type="dxa"/>
+            <w:tcW w:w="3967" w:type="dxa"/>
             <w:gridSpan w:val="5"/>
             <w:vAlign w:val="center"/>
           </w:tcPr>
@@ -984,7 +983,7 @@
         </w:trPr>
         <w:tc>
           <w:tcPr>
-            <w:tcW w:w="3734" w:type="dxa"/>
+            <w:tcW w:w="3967" w:type="dxa"/>
             <w:gridSpan w:val="5"/>
             <w:vAlign w:val="center"/>
           </w:tcPr>
@@ -1122,7 +1121,7 @@
         </w:tc>
         <w:tc>
           <w:tcPr>
-            <w:tcW w:w="2507" w:type="dxa"/>
+            <w:tcW w:w="2740" w:type="dxa"/>
             <w:gridSpan w:val="4"/>
             <w:vAlign w:val="center"/>
           </w:tcPr>
@@ -1147,19 +1146,22 @@
       </w:tr>
       <w:tr>
         <w:trPr>
-          <w:trHeight w:val="23"/>
+          <w:gridAfter w:val="1"/>
+          <w:wAfter w:w="7" w:type="dxa"/>
+          <w:trHeight w:val="567"/>
           <w:jc w:val="center"/>
         </w:trPr>
         <w:tc>
           <w:tcPr>
             <w:tcW w:w="1227" w:type="dxa"/>
             <w:tcBorders>
+              <w:top w:val="nil"/>
               <w:bottom w:val="single" w:sz="4" w:space="0" w:color="auto"/>
+              <w:right w:val="nil"/>
             </w:tcBorders>
             <w:tcMar>
               <w:right w:w="0" w:type="dxa"/>
             </w:tcMar>
-            <w:vAlign w:val="center"/>
           </w:tcPr>
           <w:p>
             <w:pPr>
@@ -1177,10 +1179,10 @@
                 <w:lang w:eastAsia="it-IT"/>
               </w:rPr>
               <w:drawing>
-                <wp:inline distT="0" distB="0" distL="0" distR="0" wp14:anchorId="017C39B3" wp14:editId="15BE45B2">
+                <wp:inline distT="0" distB="0" distL="0" distR="0" wp14:anchorId="273DE7B5" wp14:editId="0CEEC8B9">
                   <wp:extent cx="710866" cy="432000"/>
                   <wp:effectExtent l="0" t="0" r="0" b="6350"/>
-                  <wp:docPr id="44" name="Immagine 44"/>
+                  <wp:docPr id="13" name="Immagine 430"/>
                   <wp:cNvGraphicFramePr>
                     <a:graphicFrameLocks xmlns:a="http://schemas.openxmlformats.org/drawingml/2006/main" noChangeAspect="1"/>
                   </wp:cNvGraphicFramePr>
@@ -1239,18 +1241,22 @@
         </w:tc>
         <w:tc>
           <w:tcPr>
-            <w:tcW w:w="721" w:type="dxa"/>
+            <w:tcW w:w="1341" w:type="dxa"/>
             <w:tcBorders>
-              <w:bottom w:val="single" w:sz="4" w:space="0" w:color="auto"/>
+              <w:top w:val="nil"/>
+              <w:left w:val="nil"/>
+              <w:right w:val="nil"/>
             </w:tcBorders>
+            <w:noWrap/>
             <w:tcMar>
+              <w:left w:w="0" w:type="dxa"/>
               <w:right w:w="0" w:type="dxa"/>
             </w:tcMar>
             <w:vAlign w:val="center"/>
           </w:tcPr>
           <w:p>
             <w:pPr>
-              <w:spacing w:after="0"/>
+              <w:spacing w:before="0" w:after="0"/>
               <w:jc w:val="center"/>
               <w:rPr>
                 <w:noProof/>
@@ -1264,10 +1270,10 @@
                 <w:lang w:eastAsia="it-IT"/>
               </w:rPr>
               <w:drawing>
-                <wp:inline distT="0" distB="0" distL="0" distR="0" wp14:anchorId="3F8483F3" wp14:editId="59C6CECA">
+                <wp:inline distT="0" distB="0" distL="0" distR="0" wp14:anchorId="3F971D00" wp14:editId="234060E5">
                   <wp:extent cx="389647" cy="288000"/>
                   <wp:effectExtent l="0" t="0" r="0" b="0"/>
-                  <wp:docPr id="45" name="Immagine 45"/>
+                  <wp:docPr id="14" name="Immagine 554"/>
                   <wp:cNvGraphicFramePr>
                     <a:graphicFrameLocks xmlns:a="http://schemas.openxmlformats.org/drawingml/2006/main" noChangeAspect="1"/>
                   </wp:cNvGraphicFramePr>
@@ -1310,41 +1316,56 @@
               </w:drawing>
             </w:r>
           </w:p>
+          <w:p>
+            <w:pPr>
+              <w:spacing w:before="0" w:after="0"/>
+              <w:jc w:val="center"/>
+              <w:rPr>
+                <w:noProof/>
+                <w:sz w:val="16"/>
+                <w:szCs w:val="16"/>
+              </w:rPr>
+            </w:pPr>
+            <w:r>
+              <w:rPr>
+                <w:b/>
+                <w:noProof/>
+                <w:sz w:val="12"/>
+                <w:szCs w:val="12"/>
+              </w:rPr>
+              <w:t>tmed.telecomitalia.it</w:t>
+            </w:r>
+          </w:p>
         </w:tc>
         <w:tc>
           <w:tcPr>
-            <w:tcW w:w="470" w:type="dxa"/>
+            <w:tcW w:w="693" w:type="dxa"/>
             <w:tcBorders>
-              <w:bottom w:val="single" w:sz="4" w:space="0" w:color="auto"/>
+              <w:top w:val="nil"/>
+              <w:left w:val="nil"/>
+              <w:right w:val="nil"/>
             </w:tcBorders>
+            <w:noWrap/>
             <w:tcMar>
-              <w:bottom w:w="0" w:type="dxa"/>
+              <w:left w:w="0" w:type="dxa"/>
               <w:right w:w="0" w:type="dxa"/>
             </w:tcMar>
             <w:vAlign w:val="center"/>
           </w:tcPr>
           <w:p>
             <w:pPr>
-              <w:spacing w:after="0"/>
-              <w:jc w:val="right"/>
-              <w:rPr>
-                <w:noProof/>
-                <w:sz w:val="16"/>
-                <w:szCs w:val="16"/>
-              </w:rPr>
-            </w:pPr>
-            <w:r>
-              <w:rPr>
-                <w:noProof/>
-                <w:sz w:val="16"/>
-                <w:szCs w:val="16"/>
-                <w:lang w:eastAsia="it-IT"/>
+              <w:spacing w:before="140" w:after="0"/>
+              <w:jc w:val="center"/>
+            </w:pPr>
+            <w:r>
+              <w:rPr>
+                <w:noProof/>
               </w:rPr>
               <w:drawing>
-                <wp:inline distT="0" distB="0" distL="0" distR="0" wp14:anchorId="3AF804E2" wp14:editId="57E02259">
-                  <wp:extent cx="230400" cy="144000"/>
-                  <wp:effectExtent l="0" t="0" r="0" b="8890"/>
-                  <wp:docPr id="110" name="Immagine 110"/>
+                <wp:inline distT="0" distB="0" distL="0" distR="0">
+                  <wp:extent cx="232410" cy="147320"/>
+                  <wp:effectExtent l="0" t="0" r="0" b="5080"/>
+                  <wp:docPr id="16" name="Picture 16"/>
                   <wp:cNvGraphicFramePr>
                     <a:graphicFrameLocks xmlns:a="http://schemas.openxmlformats.org/drawingml/2006/main" noChangeAspect="1"/>
                   </wp:cNvGraphicFramePr>
@@ -1352,13 +1373,13 @@
                     <a:graphicData uri="http://schemas.openxmlformats.org/drawingml/2006/picture">
                       <pic:pic xmlns:pic="http://schemas.openxmlformats.org/drawingml/2006/picture">
                         <pic:nvPicPr>
-                          <pic:cNvPr id="0" name="Picture 3"/>
+                          <pic:cNvPr id="0" name="Immagine 555"/>
                           <pic:cNvPicPr>
                             <a:picLocks noChangeAspect="1" noChangeArrowheads="1"/>
                           </pic:cNvPicPr>
                         </pic:nvPicPr>
                         <pic:blipFill>
-                          <a:blip r:embed="rId10" cstate="print">
+                          <a:blip r:embed="rId12">
                             <a:clrChange>
                               <a:clrFrom>
                                 <a:srgbClr val="FFFFFF"/>
@@ -1383,12 +1404,15 @@
                         <pic:spPr bwMode="auto">
                           <a:xfrm>
                             <a:off x="0" y="0"/>
-                            <a:ext cx="230400" cy="144000"/>
+                            <a:ext cx="232410" cy="147320"/>
                           </a:xfrm>
                           <a:prstGeom prst="rect">
                             <a:avLst/>
                           </a:prstGeom>
                           <a:noFill/>
+                          <a:ln>
+                            <a:noFill/>
+                          </a:ln>
                         </pic:spPr>
                       </pic:pic>
                     </a:graphicData>
@@ -1397,50 +1421,42 @@
               </w:drawing>
             </w:r>
           </w:p>
+          <w:p>
+            <w:pPr>
+              <w:spacing w:after="0"/>
+              <w:jc w:val="center"/>
+              <w:rPr>
+                <w:b/>
+                <w:noProof/>
+                <w:sz w:val="16"/>
+                <w:szCs w:val="16"/>
+              </w:rPr>
+            </w:pPr>
+            <w:r>
+              <w:rPr>
+                <w:b/>
+                <w:noProof/>
+                <w:sz w:val="14"/>
+                <w:szCs w:val="14"/>
+              </w:rPr>
+              <w:t>TLM001</w:t>
+            </w:r>
+          </w:p>
         </w:tc>
         <w:tc>
           <w:tcPr>
-            <w:tcW w:w="671" w:type="dxa"/>
+            <w:tcW w:w="699" w:type="dxa"/>
             <w:tcBorders>
+              <w:top w:val="nil"/>
+              <w:left w:val="nil"/>
               <w:bottom w:val="single" w:sz="4" w:space="0" w:color="auto"/>
             </w:tcBorders>
             <w:tcMar>
-              <w:left w:w="0" w:type="dxa"/>
-              <w:right w:w="0" w:type="dxa"/>
-            </w:tcMar>
-            <w:vAlign w:val="center"/>
-          </w:tcPr>
-          <w:p>
-            <w:pPr>
-              <w:spacing w:after="0"/>
-              <w:rPr>
-                <w:b/>
-                <w:noProof/>
-                <w:sz w:val="16"/>
-                <w:szCs w:val="16"/>
-              </w:rPr>
-            </w:pPr>
-            <w:r>
-              <w:rPr>
-                <w:b/>
-                <w:noProof/>
-                <w:sz w:val="18"/>
-                <w:szCs w:val="16"/>
-              </w:rPr>
-              <w:t>TLM001</w:t>
-            </w:r>
-          </w:p>
-        </w:tc>
-        <w:tc>
-          <w:tcPr>
-            <w:tcW w:w="645" w:type="dxa"/>
-            <w:tcBorders>
-              <w:bottom w:val="single" w:sz="4" w:space="0" w:color="auto"/>
-            </w:tcBorders>
-            <w:tcMar>
+              <w:top w:w="0" w:type="dxa"/>
+              <w:left w:w="57" w:type="dxa"/>
+              <w:bottom w:w="0" w:type="dxa"/>
               <w:right w:w="57" w:type="dxa"/>
             </w:tcMar>
-            <w:vAlign w:val="center"/>
           </w:tcPr>
           <w:p>
             <w:pPr>
@@ -1460,10 +1476,10 @@
                 <w:lang w:eastAsia="it-IT"/>
               </w:rPr>
               <w:drawing>
-                <wp:inline distT="0" distB="0" distL="0" distR="0" wp14:anchorId="4C929EC7" wp14:editId="2FE20818">
+                <wp:inline distT="0" distB="0" distL="0" distR="0" wp14:anchorId="77D1E723" wp14:editId="4A9D2186">
                   <wp:extent cx="304941" cy="288000"/>
                   <wp:effectExtent l="0" t="0" r="0" b="0"/>
-                  <wp:docPr id="111" name="Immagine 111"/>
+                  <wp:docPr id="15" name="Immagine 560"/>
                   <wp:cNvGraphicFramePr>
                     <a:graphicFrameLocks xmlns:a="http://schemas.openxmlformats.org/drawingml/2006/main" noChangeAspect="1"/>
                   </wp:cNvGraphicFramePr>
@@ -1521,22 +1537,23 @@
           </w:p>
           <w:p>
             <w:pPr>
-              <w:spacing w:after="0"/>
+              <w:spacing w:before="0" w:after="0"/>
               <w:jc w:val="center"/>
               <w:rPr>
                 <w:b/>
                 <w:noProof/>
-                <w:sz w:val="16"/>
-                <w:szCs w:val="16"/>
+                <w:sz w:val="14"/>
+                <w:szCs w:val="14"/>
               </w:rPr>
             </w:pPr>
             <w:r>
               <w:rPr>
                 <w:b/>
                 <w:noProof/>
-                <w:szCs w:val="16"/>
-              </w:rPr>
-              <w:t>2012</w:t>
+                <w:sz w:val="14"/>
+                <w:szCs w:val="14"/>
+              </w:rPr>
+              <w:t>2019-10</w:t>
             </w:r>
           </w:p>
         </w:tc>
@@ -1548,7 +1565,7 @@
         </w:trPr>
         <w:tc>
           <w:tcPr>
-            <w:tcW w:w="3734" w:type="dxa"/>
+            <w:tcW w:w="3967" w:type="dxa"/>
             <w:gridSpan w:val="5"/>
             <w:tcBorders>
               <w:top w:val="single" w:sz="4" w:space="0" w:color="auto"/>
@@ -2025,6 +2042,22 @@
     <w:semiHidden/>
     <w:unhideWhenUsed/>
   </w:style>
+  <w:style w:type="paragraph" w:styleId="NoSpacing">
+    <w:name w:val="No Spacing"/>
+    <w:uiPriority w:val="1"/>
+    <w:qFormat/>
+    <w:rsid w:val="00847DDD"/>
+    <w:pPr>
+      <w:suppressAutoHyphens/>
+      <w:spacing w:after="0" w:line="240" w:lineRule="auto"/>
+    </w:pPr>
+    <w:rPr>
+      <w:rFonts w:ascii="Arial" w:eastAsia="Times New Roman" w:hAnsi="Arial" w:cs="Times New Roman"/>
+      <w:sz w:val="20"/>
+      <w:szCs w:val="20"/>
+      <w:lang w:eastAsia="ar-SA"/>
+    </w:rPr>
+  </w:style>
 </w:styles>
 </file>
 

</xml_diff>

<commit_message>
Release 4.2.0b: Risolto bug su gestione misure con size > 2Mb (M.Martini)
git-svn-id: http://10.188.40.144:8080/TeleMedicina/Trunk/tlm-gtw/tlm-gtw-android-core@513723 f6862068-0fce-11de-802a-13e956f158ca
</commit_message>
<xml_diff>
--- a/EtichettaCE.docx
+++ b/EtichettaCE.docx
@@ -741,7 +741,7 @@
                 <w:sz w:val="14"/>
                 <w:szCs w:val="14"/>
               </w:rPr>
-              <w:t>2019</w:t>
+              <w:t>20</w:t>
             </w:r>
             <w:r>
               <w:rPr>
@@ -750,7 +750,25 @@
                 <w:sz w:val="14"/>
                 <w:szCs w:val="14"/>
               </w:rPr>
-              <w:t>-10</w:t>
+              <w:t>20</w:t>
+            </w:r>
+            <w:r>
+              <w:rPr>
+                <w:b/>
+                <w:noProof/>
+                <w:sz w:val="14"/>
+                <w:szCs w:val="14"/>
+              </w:rPr>
+              <w:t>-</w:t>
+            </w:r>
+            <w:r>
+              <w:rPr>
+                <w:b/>
+                <w:noProof/>
+                <w:sz w:val="14"/>
+                <w:szCs w:val="14"/>
+              </w:rPr>
+              <w:t>02</w:t>
             </w:r>
           </w:p>
         </w:tc>

</xml_diff>

<commit_message>
Release 4.3.0a: Aggiunto OXY10 (M.Martini)
git-svn-id: http://10.188.40.144:8080/TeleMedicina/Trunk/tlm-gtw/tlm-gtw-android-core@513746 f6862068-0fce-11de-802a-13e956f158ca
</commit_message>
<xml_diff>
--- a/EtichettaCE.docx
+++ b/EtichettaCE.docx
@@ -186,7 +186,7 @@
               <w:t>.</w:t>
             </w:r>
             <w:r>
-              <w:t>2</w:t>
+              <w:t>3</w:t>
             </w:r>
             <w:r>
               <w:t>.</w:t>
@@ -904,6 +904,8 @@
                 </wp:inline>
               </w:drawing>
             </w:r>
+            <w:bookmarkStart w:id="0" w:name="_GoBack"/>
+            <w:bookmarkEnd w:id="0"/>
           </w:p>
           <w:p>
             <w:pPr>
@@ -969,8 +971,6 @@
             </w:r>
           </w:p>
         </w:tc>
-        <w:bookmarkStart w:id="0" w:name="_GoBack"/>
-        <w:bookmarkEnd w:id="0"/>
       </w:tr>
       <w:tr>
         <w:trPr>

</xml_diff>

<commit_message>
Release 4.3.1.a: Aggiunta acquisizione manuale Pressione e Ossimetria (M.Martini)
git-svn-id: http://10.188.40.144:8080/TeleMedicina/Trunk/tlm-gtw/tlm-gtw-android-core@513749 f6862068-0fce-11de-802a-13e956f158ca
</commit_message>
<xml_diff>
--- a/EtichettaCE.docx
+++ b/EtichettaCE.docx
@@ -192,7 +192,7 @@
               <w:t>.</w:t>
             </w:r>
             <w:r>
-              <w:t>0</w:t>
+              <w:t>1</w:t>
             </w:r>
           </w:p>
         </w:tc>
@@ -850,6 +850,8 @@
               <w:spacing w:after="0"/>
               <w:jc w:val="center"/>
             </w:pPr>
+            <w:bookmarkStart w:id="0" w:name="_GoBack"/>
+            <w:bookmarkEnd w:id="0"/>
             <w:r>
               <w:rPr>
                 <w:noProof/>
@@ -904,8 +906,6 @@
                 </wp:inline>
               </w:drawing>
             </w:r>
-            <w:bookmarkStart w:id="0" w:name="_GoBack"/>
-            <w:bookmarkEnd w:id="0"/>
           </w:p>
           <w:p>
             <w:pPr>

</xml_diff>

<commit_message>
Release 4.3.2.a: Aggiunti ossimetri OXY10 e POD-1W Contec (M.Martini)
git-svn-id: http://10.188.40.144:8080/TeleMedicina/Trunk/tlm-gtw/tlm-gtw-android-core@513751 f6862068-0fce-11de-802a-13e956f158ca
</commit_message>
<xml_diff>
--- a/EtichettaCE.docx
+++ b/EtichettaCE.docx
@@ -192,7 +192,7 @@
               <w:t>.</w:t>
             </w:r>
             <w:r>
-              <w:t>1</w:t>
+              <w:t>2</w:t>
             </w:r>
           </w:p>
         </w:tc>
@@ -850,8 +850,6 @@
               <w:spacing w:after="0"/>
               <w:jc w:val="center"/>
             </w:pPr>
-            <w:bookmarkStart w:id="0" w:name="_GoBack"/>
-            <w:bookmarkEnd w:id="0"/>
             <w:r>
               <w:rPr>
                 <w:noProof/>
@@ -971,6 +969,8 @@
             </w:r>
           </w:p>
         </w:tc>
+        <w:bookmarkStart w:id="0" w:name="_GoBack"/>
+        <w:bookmarkEnd w:id="0"/>
       </w:tr>
       <w:tr>
         <w:trPr>

</xml_diff>

<commit_message>
Release 4.4.0.a: Passaggio a WorkManager e Androidx!! per Job periodico di sincronizzazione (M.Martini)
git-svn-id: http://10.188.40.144:8080/TeleMedicina/Trunk/tlm-gtw/tlm-gtw-android-core@513755 f6862068-0fce-11de-802a-13e956f158ca
</commit_message>
<xml_diff>
--- a/EtichettaCE.docx
+++ b/EtichettaCE.docx
@@ -186,13 +186,13 @@
               <w:t>.</w:t>
             </w:r>
             <w:r>
-              <w:t>3</w:t>
+              <w:t>4</w:t>
             </w:r>
             <w:r>
               <w:t>.</w:t>
             </w:r>
             <w:r>
-              <w:t>2</w:t>
+              <w:t>0</w:t>
             </w:r>
           </w:p>
         </w:tc>
@@ -603,7 +603,7 @@
                   <v:path o:extrusionok="f" gradientshapeok="t" o:connecttype="rect"/>
                   <o:lock v:ext="edit" aspectratio="t"/>
                 </v:shapetype>
-                <v:shape id="Immagine 555" o:spid="_x0000_i1025" type="#_x0000_t75" style="width:18.15pt;height:11.5pt;visibility:visible;mso-wrap-style:square" o:bullet="t">
+                <v:shape id="Immagine 555" o:spid="_x0000_i1025" type="#_x0000_t75" style="width:18.3pt;height:11.6pt;visibility:visible;mso-wrap-style:square" o:bullet="t">
                   <v:imagedata r:id="rId10" o:title="" chromakey="white"/>
                 </v:shape>
               </w:pict>

</xml_diff>

<commit_message>
Rel 4.4.0d. Fix data su etichetta CE (M. Martini)
git-svn-id: http://10.188.40.144:8080/TeleMedicina/Trunk/tlm-gtw/tlm-gtw-android-core@513767 f6862068-0fce-11de-802a-13e956f158ca
</commit_message>
<xml_diff>
--- a/EtichettaCE.docx
+++ b/EtichettaCE.docx
@@ -603,7 +603,7 @@
                   <v:path o:extrusionok="f" gradientshapeok="t" o:connecttype="rect"/>
                   <o:lock v:ext="edit" aspectratio="t"/>
                 </v:shapetype>
-                <v:shape id="Immagine 555" o:spid="_x0000_i1025" type="#_x0000_t75" style="width:18.3pt;height:11.6pt;visibility:visible;mso-wrap-style:square" o:bullet="t">
+                <v:shape id="Immagine 555" o:spid="_x0000_i1025" type="#_x0000_t75" style="width:18pt;height:11.25pt;visibility:visible;mso-wrap-style:square" o:bullet="t">
                   <v:imagedata r:id="rId10" o:title="" chromakey="white"/>
                 </v:shape>
               </w:pict>
@@ -768,7 +768,16 @@
                 <w:sz w:val="14"/>
                 <w:szCs w:val="14"/>
               </w:rPr>
-              <w:t>02</w:t>
+              <w:t>0</w:t>
+            </w:r>
+            <w:r>
+              <w:rPr>
+                <w:b/>
+                <w:noProof/>
+                <w:sz w:val="14"/>
+                <w:szCs w:val="14"/>
+              </w:rPr>
+              <w:t>6</w:t>
             </w:r>
           </w:p>
         </w:tc>

</xml_diff>

<commit_message>
Comftech: nuove icone, bug fix fallimento bind Videconf: aggiunto SMSReceiver, tabella e classe Appointment
git-svn-id: http://10.188.40.144:8080/TeleMedicina/Trunk/tlm-gtw/tlm-gtw-android-core@513804 f6862068-0fce-11de-802a-13e956f158ca
</commit_message>
<xml_diff>
--- a/EtichettaCE.docx
+++ b/EtichettaCE.docx
@@ -186,7 +186,7 @@
               <w:t>.</w:t>
             </w:r>
             <w:r>
-              <w:t>4</w:t>
+              <w:t>5</w:t>
             </w:r>
             <w:r>
               <w:t>.</w:t>
@@ -603,7 +603,7 @@
                   <v:path o:extrusionok="f" gradientshapeok="t" o:connecttype="rect"/>
                   <o:lock v:ext="edit" aspectratio="t"/>
                 </v:shapetype>
-                <v:shape id="Immagine 555" o:spid="_x0000_i1025" type="#_x0000_t75" style="width:18pt;height:11.25pt;visibility:visible;mso-wrap-style:square" o:bullet="t">
+                <v:shape id="Immagine 555" o:spid="_x0000_i1025" type="#_x0000_t75" style="width:18pt;height:11.4pt;visibility:visible;mso-wrap-style:square" o:bullet="t">
                   <v:imagedata r:id="rId10" o:title="" chromakey="white"/>
                 </v:shape>
               </w:pict>
@@ -859,6 +859,7 @@
               <w:spacing w:after="0"/>
               <w:jc w:val="center"/>
             </w:pPr>
+            <w:bookmarkStart w:id="0" w:name="_GoBack"/>
             <w:r>
               <w:rPr>
                 <w:noProof/>
@@ -978,9 +979,8 @@
             </w:r>
           </w:p>
         </w:tc>
-        <w:bookmarkStart w:id="0" w:name="_GoBack"/>
-        <w:bookmarkEnd w:id="0"/>
       </w:tr>
+      <w:bookmarkEnd w:id="0"/>
       <w:tr>
         <w:trPr>
           <w:trHeight w:val="20"/>
@@ -1650,7 +1650,7 @@
       </w:pPr>
     </w:pPrDefault>
   </w:docDefaults>
-  <w:latentStyles w:defLockedState="0" w:defUIPriority="99" w:defSemiHidden="0" w:defUnhideWhenUsed="0" w:defQFormat="0" w:count="375">
+  <w:latentStyles w:defLockedState="0" w:defUIPriority="99" w:defSemiHidden="0" w:defUnhideWhenUsed="0" w:defQFormat="0" w:count="377">
     <w:lsdException w:name="Normal" w:uiPriority="0" w:qFormat="1"/>
     <w:lsdException w:name="heading 1" w:uiPriority="9" w:qFormat="1"/>
     <w:lsdException w:name="heading 2" w:semiHidden="1" w:uiPriority="9" w:unhideWhenUsed="1" w:qFormat="1"/>
@@ -1756,7 +1756,6 @@
     <w:lsdException w:name="HTML Sample" w:semiHidden="1" w:unhideWhenUsed="1"/>
     <w:lsdException w:name="HTML Typewriter" w:semiHidden="1" w:unhideWhenUsed="1"/>
     <w:lsdException w:name="HTML Variable" w:semiHidden="1" w:unhideWhenUsed="1"/>
-    <w:lsdException w:name="Normal Table" w:semiHidden="1" w:unhideWhenUsed="1"/>
     <w:lsdException w:name="annotation subject" w:semiHidden="1" w:unhideWhenUsed="1"/>
     <w:lsdException w:name="No List" w:semiHidden="1" w:unhideWhenUsed="1"/>
     <w:lsdException w:name="Outline List 1" w:semiHidden="1" w:unhideWhenUsed="1"/>
@@ -1802,11 +1801,9 @@
     <w:lsdException w:name="Table Subtle 1" w:semiHidden="1" w:unhideWhenUsed="1"/>
     <w:lsdException w:name="Table Subtle 2" w:semiHidden="1" w:unhideWhenUsed="1"/>
     <w:lsdException w:name="Table Web 1" w:semiHidden="1" w:unhideWhenUsed="1"/>
-    <w:lsdException w:name="Table Web 2" w:semiHidden="1" w:unhideWhenUsed="1"/>
     <w:lsdException w:name="Table Web 3" w:semiHidden="1" w:unhideWhenUsed="1"/>
     <w:lsdException w:name="Balloon Text" w:semiHidden="1" w:unhideWhenUsed="1"/>
     <w:lsdException w:name="Table Grid" w:uiPriority="59"/>
-    <w:lsdException w:name="Table Theme" w:semiHidden="1" w:unhideWhenUsed="1"/>
     <w:lsdException w:name="Placeholder Text" w:semiHidden="1"/>
     <w:lsdException w:name="No Spacing" w:uiPriority="1" w:qFormat="1"/>
     <w:lsdException w:name="Light Shading" w:uiPriority="60"/>
@@ -2026,6 +2023,8 @@
     <w:lsdException w:name="Smart Hyperlink" w:semiHidden="1" w:unhideWhenUsed="1"/>
     <w:lsdException w:name="Hashtag" w:semiHidden="1" w:unhideWhenUsed="1"/>
     <w:lsdException w:name="Unresolved Mention" w:semiHidden="1" w:unhideWhenUsed="1"/>
+    <w:lsdException w:name="Smart Link" w:semiHidden="1" w:unhideWhenUsed="1"/>
+    <w:lsdException w:name="Smart Link Error" w:semiHidden="1" w:unhideWhenUsed="1"/>
   </w:latentStyles>
   <w:style w:type="paragraph" w:default="1" w:styleId="Normal">
     <w:name w:val="Normal"/>

</xml_diff>

<commit_message>
Rel. 4.5.0.d - Aggiornata etichetta e icona Televisita
git-svn-id: http://10.188.40.144:8080/TeleMedicina/Trunk/tlm-gtw/tlm-gtw-android-core@513885 f6862068-0fce-11de-802a-13e956f158ca
</commit_message>
<xml_diff>
--- a/EtichettaCE.docx
+++ b/EtichettaCE.docx
@@ -63,7 +63,7 @@
                           </pic:cNvPicPr>
                         </pic:nvPicPr>
                         <pic:blipFill>
-                          <a:blip r:embed="rId4" cstate="print">
+                          <a:blip r:embed="rId6" cstate="print">
                             <a:extLst>
                               <a:ext uri="{28A0092B-C50C-407E-A947-70E740481C1C}">
                                 <a14:useLocalDpi xmlns:a14="http://schemas.microsoft.com/office/drawing/2010/main" val="0"/>
@@ -123,7 +123,7 @@
                           </pic:cNvPicPr>
                         </pic:nvPicPr>
                         <pic:blipFill rotWithShape="1">
-                          <a:blip r:embed="rId5">
+                          <a:blip r:embed="rId7">
                             <a:extLst>
                               <a:ext uri="{28A0092B-C50C-407E-A947-70E740481C1C}">
                                 <a14:useLocalDpi xmlns:a14="http://schemas.microsoft.com/office/drawing/2010/main" val="0"/>
@@ -236,7 +236,7 @@
                           </pic:cNvPicPr>
                         </pic:nvPicPr>
                         <pic:blipFill>
-                          <a:blip r:embed="rId6">
+                          <a:blip r:embed="rId8">
                             <a:extLst>
                               <a:ext uri="{28A0092B-C50C-407E-A947-70E740481C1C}">
                                 <a14:useLocalDpi xmlns:a14="http://schemas.microsoft.com/office/drawing/2010/main" val="0"/>
@@ -313,7 +313,7 @@
                           </pic:cNvPicPr>
                         </pic:nvPicPr>
                         <pic:blipFill>
-                          <a:blip r:embed="rId7">
+                          <a:blip r:embed="rId9">
                             <a:extLst>
                               <a:ext uri="{28A0092B-C50C-407E-A947-70E740481C1C}">
                                 <a14:useLocalDpi xmlns:a14="http://schemas.microsoft.com/office/drawing/2010/main" val="0"/>
@@ -421,7 +421,7 @@
                           </pic:cNvPicPr>
                         </pic:nvPicPr>
                         <pic:blipFill>
-                          <a:blip r:embed="rId8">
+                          <a:blip r:embed="rId10">
                             <a:clrChange>
                               <a:clrFrom>
                                 <a:srgbClr val="FFFFFF"/>
@@ -512,7 +512,7 @@
                           </pic:cNvPicPr>
                         </pic:nvPicPr>
                         <pic:blipFill>
-                          <a:blip r:embed="rId9">
+                          <a:blip r:embed="rId11">
                             <a:extLst>
                               <a:ext uri="{28A0092B-C50C-407E-A947-70E740481C1C}">
                                 <a14:useLocalDpi xmlns:a14="http://schemas.microsoft.com/office/drawing/2010/main" val="0"/>
@@ -604,7 +604,7 @@
                   <o:lock v:ext="edit" aspectratio="t"/>
                 </v:shapetype>
                 <v:shape id="Immagine 555" o:spid="_x0000_i1025" type="#_x0000_t75" style="width:18pt;height:11.4pt;visibility:visible;mso-wrap-style:square" o:bullet="t">
-                  <v:imagedata r:id="rId10" o:title="" chromakey="white"/>
+                  <v:imagedata r:id="rId12" o:title="" chromakey="white"/>
                 </v:shape>
               </w:pict>
             </w:r>
@@ -681,7 +681,7 @@
                           </pic:cNvPicPr>
                         </pic:nvPicPr>
                         <pic:blipFill>
-                          <a:blip r:embed="rId11" cstate="print">
+                          <a:blip r:embed="rId13" cstate="print">
                             <a:clrChange>
                               <a:clrFrom>
                                 <a:srgbClr val="FFFFFF"/>
@@ -768,16 +768,7 @@
                 <w:sz w:val="14"/>
                 <w:szCs w:val="14"/>
               </w:rPr>
-              <w:t>0</w:t>
-            </w:r>
-            <w:r>
-              <w:rPr>
-                <w:b/>
-                <w:noProof/>
-                <w:sz w:val="14"/>
-                <w:szCs w:val="14"/>
-              </w:rPr>
-              <w:t>6</w:t>
+              <w:t>12</w:t>
             </w:r>
           </w:p>
         </w:tc>
@@ -859,7 +850,6 @@
               <w:spacing w:after="0"/>
               <w:jc w:val="center"/>
             </w:pPr>
-            <w:bookmarkStart w:id="0" w:name="_GoBack"/>
             <w:r>
               <w:rPr>
                 <w:noProof/>
@@ -883,7 +873,7 @@
                           </pic:cNvPicPr>
                         </pic:nvPicPr>
                         <pic:blipFill>
-                          <a:blip r:embed="rId4" cstate="print">
+                          <a:blip r:embed="rId6" cstate="print">
                             <a:extLst>
                               <a:ext uri="{28A0092B-C50C-407E-A947-70E740481C1C}">
                                 <a14:useLocalDpi xmlns:a14="http://schemas.microsoft.com/office/drawing/2010/main" val="0"/>
@@ -943,7 +933,7 @@
                           </pic:cNvPicPr>
                         </pic:nvPicPr>
                         <pic:blipFill rotWithShape="1">
-                          <a:blip r:embed="rId5">
+                          <a:blip r:embed="rId7">
                             <a:extLst>
                               <a:ext uri="{28A0092B-C50C-407E-A947-70E740481C1C}">
                                 <a14:useLocalDpi xmlns:a14="http://schemas.microsoft.com/office/drawing/2010/main" val="0"/>
@@ -980,7 +970,6 @@
           </w:p>
         </w:tc>
       </w:tr>
-      <w:bookmarkEnd w:id="0"/>
       <w:tr>
         <w:trPr>
           <w:trHeight w:val="20"/>
@@ -1019,6 +1008,7 @@
               <w:spacing w:after="0"/>
               <w:jc w:val="center"/>
             </w:pPr>
+            <w:bookmarkStart w:id="0" w:name="_GoBack"/>
             <w:r>
               <w:rPr>
                 <w:noProof/>
@@ -1042,7 +1032,7 @@
                           </pic:cNvPicPr>
                         </pic:nvPicPr>
                         <pic:blipFill>
-                          <a:blip r:embed="rId6">
+                          <a:blip r:embed="rId8">
                             <a:extLst>
                               <a:ext uri="{28A0092B-C50C-407E-A947-70E740481C1C}">
                                 <a14:useLocalDpi xmlns:a14="http://schemas.microsoft.com/office/drawing/2010/main" val="0"/>
@@ -1076,6 +1066,7 @@
           </w:p>
         </w:tc>
       </w:tr>
+      <w:bookmarkEnd w:id="0"/>
       <w:tr>
         <w:trPr>
           <w:trHeight w:val="20"/>
@@ -1116,7 +1107,7 @@
                           </pic:cNvPicPr>
                         </pic:nvPicPr>
                         <pic:blipFill>
-                          <a:blip r:embed="rId7">
+                          <a:blip r:embed="rId9">
                             <a:extLst>
                               <a:ext uri="{28A0092B-C50C-407E-A947-70E740481C1C}">
                                 <a14:useLocalDpi xmlns:a14="http://schemas.microsoft.com/office/drawing/2010/main" val="0"/>
@@ -1223,7 +1214,7 @@
                           </pic:cNvPicPr>
                         </pic:nvPicPr>
                         <pic:blipFill>
-                          <a:blip r:embed="rId8">
+                          <a:blip r:embed="rId10">
                             <a:clrChange>
                               <a:clrFrom>
                                 <a:srgbClr val="FFFFFF"/>
@@ -1314,7 +1305,7 @@
                           </pic:cNvPicPr>
                         </pic:nvPicPr>
                         <pic:blipFill>
-                          <a:blip r:embed="rId9">
+                          <a:blip r:embed="rId11">
                             <a:extLst>
                               <a:ext uri="{28A0092B-C50C-407E-A947-70E740481C1C}">
                                 <a14:useLocalDpi xmlns:a14="http://schemas.microsoft.com/office/drawing/2010/main" val="0"/>
@@ -1406,7 +1397,7 @@
                           </pic:cNvPicPr>
                         </pic:nvPicPr>
                         <pic:blipFill>
-                          <a:blip r:embed="rId12">
+                          <a:blip r:embed="rId14">
                             <a:clrChange>
                               <a:clrFrom>
                                 <a:srgbClr val="FFFFFF"/>
@@ -1520,7 +1511,7 @@
                           </pic:cNvPicPr>
                         </pic:nvPicPr>
                         <pic:blipFill>
-                          <a:blip r:embed="rId11" cstate="print">
+                          <a:blip r:embed="rId13" cstate="print">
                             <a:clrChange>
                               <a:clrFrom>
                                 <a:srgbClr val="FFFFFF"/>
@@ -1624,6 +1615,12 @@
     </w:tbl>
     <w:p/>
     <w:sectPr>
+      <w:headerReference w:type="even" r:id="rId15"/>
+      <w:headerReference w:type="default" r:id="rId16"/>
+      <w:footerReference w:type="even" r:id="rId17"/>
+      <w:footerReference w:type="default" r:id="rId18"/>
+      <w:headerReference w:type="first" r:id="rId19"/>
+      <w:footerReference w:type="first" r:id="rId20"/>
       <w:pgSz w:w="11906" w:h="16838"/>
       <w:pgMar w:top="1417" w:right="1134" w:bottom="1134" w:left="1134" w:header="708" w:footer="708" w:gutter="0"/>
       <w:cols w:space="708"/>
@@ -1631,6 +1628,234 @@
     </w:sectPr>
   </w:body>
 </w:document>
+</file>
+
+<file path=word/endnotes.xml><?xml version="1.0" encoding="utf-8"?>
+<w:endnotes xmlns:wpc="http://schemas.microsoft.com/office/word/2010/wordprocessingCanvas" xmlns:cx="http://schemas.microsoft.com/office/drawing/2014/chartex" xmlns:cx1="http://schemas.microsoft.com/office/drawing/2015/9/8/chartex" xmlns:cx2="http://schemas.microsoft.com/office/drawing/2015/10/21/chartex" xmlns:cx3="http://schemas.microsoft.com/office/drawing/2016/5/9/chartex" xmlns:cx4="http://schemas.microsoft.com/office/drawing/2016/5/10/chartex" xmlns:cx5="http://schemas.microsoft.com/office/drawing/2016/5/11/chartex" xmlns:cx6="http://schemas.microsoft.com/office/drawing/2016/5/12/chartex" xmlns:cx7="http://schemas.microsoft.com/office/drawing/2016/5/13/chartex" xmlns:cx8="http://schemas.microsoft.com/office/drawing/2016/5/14/chartex" xmlns:mc="http://schemas.openxmlformats.org/markup-compatibility/2006" xmlns:aink="http://schemas.microsoft.com/office/drawing/2016/ink" xmlns:am3d="http://schemas.microsoft.com/office/drawing/2017/model3d" xmlns:o="urn:schemas-microsoft-com:office:office" xmlns:r="http://schemas.openxmlformats.org/officeDocument/2006/relationships" xmlns:m="http://schemas.openxmlformats.org/officeDocument/2006/math" xmlns:v="urn:schemas-microsoft-com:vml" xmlns:wp14="http://schemas.microsoft.com/office/word/2010/wordprocessingDrawing" xmlns:wp="http://schemas.openxmlformats.org/drawingml/2006/wordprocessingDrawing" xmlns:w10="urn:schemas-microsoft-com:office:word" xmlns:w="http://schemas.openxmlformats.org/wordprocessingml/2006/main" xmlns:w14="http://schemas.microsoft.com/office/word/2010/wordml" xmlns:w15="http://schemas.microsoft.com/office/word/2012/wordml" xmlns:w16cid="http://schemas.microsoft.com/office/word/2016/wordml/cid" xmlns:w16se="http://schemas.microsoft.com/office/word/2015/wordml/symex" xmlns:wpg="http://schemas.microsoft.com/office/word/2010/wordprocessingGroup" xmlns:wpi="http://schemas.microsoft.com/office/word/2010/wordprocessingInk" xmlns:wne="http://schemas.microsoft.com/office/word/2006/wordml" xmlns:wps="http://schemas.microsoft.com/office/word/2010/wordprocessingShape" mc:Ignorable="w14 w15 w16se w16cid wp14">
+  <w:endnote w:type="separator" w:id="-1">
+    <w:p>
+      <w:pPr>
+        <w:spacing w:before="0" w:after="0"/>
+      </w:pPr>
+      <w:r>
+        <w:separator/>
+      </w:r>
+    </w:p>
+  </w:endnote>
+  <w:endnote w:type="continuationSeparator" w:id="0">
+    <w:p>
+      <w:pPr>
+        <w:spacing w:before="0" w:after="0"/>
+      </w:pPr>
+      <w:r>
+        <w:continuationSeparator/>
+      </w:r>
+    </w:p>
+  </w:endnote>
+</w:endnotes>
+</file>
+
+<file path=word/footer1.xml><?xml version="1.0" encoding="utf-8"?>
+<w:ftr xmlns:wpc="http://schemas.microsoft.com/office/word/2010/wordprocessingCanvas" xmlns:cx="http://schemas.microsoft.com/office/drawing/2014/chartex" xmlns:cx1="http://schemas.microsoft.com/office/drawing/2015/9/8/chartex" xmlns:cx2="http://schemas.microsoft.com/office/drawing/2015/10/21/chartex" xmlns:cx3="http://schemas.microsoft.com/office/drawing/2016/5/9/chartex" xmlns:cx4="http://schemas.microsoft.com/office/drawing/2016/5/10/chartex" xmlns:cx5="http://schemas.microsoft.com/office/drawing/2016/5/11/chartex" xmlns:cx6="http://schemas.microsoft.com/office/drawing/2016/5/12/chartex" xmlns:cx7="http://schemas.microsoft.com/office/drawing/2016/5/13/chartex" xmlns:cx8="http://schemas.microsoft.com/office/drawing/2016/5/14/chartex" xmlns:mc="http://schemas.openxmlformats.org/markup-compatibility/2006" xmlns:aink="http://schemas.microsoft.com/office/drawing/2016/ink" xmlns:am3d="http://schemas.microsoft.com/office/drawing/2017/model3d" xmlns:o="urn:schemas-microsoft-com:office:office" xmlns:r="http://schemas.openxmlformats.org/officeDocument/2006/relationships" xmlns:m="http://schemas.openxmlformats.org/officeDocument/2006/math" xmlns:v="urn:schemas-microsoft-com:vml" xmlns:wp14="http://schemas.microsoft.com/office/word/2010/wordprocessingDrawing" xmlns:wp="http://schemas.openxmlformats.org/drawingml/2006/wordprocessingDrawing" xmlns:w10="urn:schemas-microsoft-com:office:word" xmlns:w="http://schemas.openxmlformats.org/wordprocessingml/2006/main" xmlns:w14="http://schemas.microsoft.com/office/word/2010/wordml" xmlns:w15="http://schemas.microsoft.com/office/word/2012/wordml" xmlns:w16cid="http://schemas.microsoft.com/office/word/2016/wordml/cid" xmlns:w16se="http://schemas.microsoft.com/office/word/2015/wordml/symex" xmlns:wpg="http://schemas.microsoft.com/office/word/2010/wordprocessingGroup" xmlns:wpi="http://schemas.microsoft.com/office/word/2010/wordprocessingInk" xmlns:wne="http://schemas.microsoft.com/office/word/2006/wordml" xmlns:wps="http://schemas.microsoft.com/office/word/2010/wordprocessingShape" mc:Ignorable="w14 w15 w16se w16cid wp14">
+  <w:p>
+    <w:pPr>
+      <w:pStyle w:val="Footer"/>
+    </w:pPr>
+  </w:p>
+</w:ftr>
+</file>
+
+<file path=word/footer2.xml><?xml version="1.0" encoding="utf-8"?>
+<w:ftr xmlns:wpc="http://schemas.microsoft.com/office/word/2010/wordprocessingCanvas" xmlns:cx="http://schemas.microsoft.com/office/drawing/2014/chartex" xmlns:cx1="http://schemas.microsoft.com/office/drawing/2015/9/8/chartex" xmlns:cx2="http://schemas.microsoft.com/office/drawing/2015/10/21/chartex" xmlns:cx3="http://schemas.microsoft.com/office/drawing/2016/5/9/chartex" xmlns:cx4="http://schemas.microsoft.com/office/drawing/2016/5/10/chartex" xmlns:cx5="http://schemas.microsoft.com/office/drawing/2016/5/11/chartex" xmlns:cx6="http://schemas.microsoft.com/office/drawing/2016/5/12/chartex" xmlns:cx7="http://schemas.microsoft.com/office/drawing/2016/5/13/chartex" xmlns:cx8="http://schemas.microsoft.com/office/drawing/2016/5/14/chartex" xmlns:mc="http://schemas.openxmlformats.org/markup-compatibility/2006" xmlns:aink="http://schemas.microsoft.com/office/drawing/2016/ink" xmlns:am3d="http://schemas.microsoft.com/office/drawing/2017/model3d" xmlns:o="urn:schemas-microsoft-com:office:office" xmlns:r="http://schemas.openxmlformats.org/officeDocument/2006/relationships" xmlns:m="http://schemas.openxmlformats.org/officeDocument/2006/math" xmlns:v="urn:schemas-microsoft-com:vml" xmlns:wp14="http://schemas.microsoft.com/office/word/2010/wordprocessingDrawing" xmlns:wp="http://schemas.openxmlformats.org/drawingml/2006/wordprocessingDrawing" xmlns:w10="urn:schemas-microsoft-com:office:word" xmlns:w="http://schemas.openxmlformats.org/wordprocessingml/2006/main" xmlns:w14="http://schemas.microsoft.com/office/word/2010/wordml" xmlns:w15="http://schemas.microsoft.com/office/word/2012/wordml" xmlns:w16cid="http://schemas.microsoft.com/office/word/2016/wordml/cid" xmlns:w16se="http://schemas.microsoft.com/office/word/2015/wordml/symex" xmlns:wpg="http://schemas.microsoft.com/office/word/2010/wordprocessingGroup" xmlns:wpi="http://schemas.microsoft.com/office/word/2010/wordprocessingInk" xmlns:wne="http://schemas.microsoft.com/office/word/2006/wordml" xmlns:wps="http://schemas.microsoft.com/office/word/2010/wordprocessingShape" mc:Ignorable="w14 w15 w16se w16cid wp14">
+  <w:p>
+    <w:pPr>
+      <w:pStyle w:val="Footer"/>
+    </w:pPr>
+    <w:r>
+      <w:rPr>
+        <w:noProof/>
+      </w:rPr>
+      <mc:AlternateContent>
+        <mc:Choice Requires="wps">
+          <w:drawing>
+            <wp:anchor distT="0" distB="0" distL="114300" distR="114300" simplePos="0" relativeHeight="251659264" behindDoc="0" locked="0" layoutInCell="0" allowOverlap="1">
+              <wp:simplePos x="0" y="0"/>
+              <wp:positionH relativeFrom="page">
+                <wp:posOffset>0</wp:posOffset>
+              </wp:positionH>
+              <wp:positionV relativeFrom="page">
+                <wp:posOffset>10226040</wp:posOffset>
+              </wp:positionV>
+              <wp:extent cx="7560310" cy="274955"/>
+              <wp:effectExtent l="0" t="0" r="0" b="10795"/>
+              <wp:wrapNone/>
+              <wp:docPr id="1" name="MSIPCMd4804b0688a4231a3eedb8c3" descr="{&quot;HashCode&quot;:-1421341466,&quot;Height&quot;:841.0,&quot;Width&quot;:595.0,&quot;Placement&quot;:&quot;Footer&quot;,&quot;Index&quot;:&quot;Primary&quot;,&quot;Section&quot;:1,&quot;Top&quot;:0.0,&quot;Left&quot;:0.0}"/>
+              <wp:cNvGraphicFramePr/>
+              <a:graphic xmlns:a="http://schemas.openxmlformats.org/drawingml/2006/main">
+                <a:graphicData uri="http://schemas.microsoft.com/office/word/2010/wordprocessingShape">
+                  <wps:wsp>
+                    <wps:cNvSpPr txBox="1"/>
+                    <wps:spPr>
+                      <a:xfrm>
+                        <a:off x="0" y="0"/>
+                        <a:ext cx="7560310" cy="274955"/>
+                      </a:xfrm>
+                      <a:prstGeom prst="rect">
+                        <a:avLst/>
+                      </a:prstGeom>
+                      <a:noFill/>
+                      <a:ln w="6350">
+                        <a:noFill/>
+                      </a:ln>
+                      <a:extLst>
+                        <a:ext uri="{91240B29-F687-4F45-9708-019B960494DF}">
+                          <a14:hiddenLine xmlns:a14="http://schemas.microsoft.com/office/drawing/2010/main" w="6350">
+                            <a:solidFill>
+                              <a:prstClr val="black"/>
+                            </a:solidFill>
+                          </a14:hiddenLine>
+                        </a:ext>
+                      </a:extLst>
+                    </wps:spPr>
+                    <wps:txbx>
+                      <w:txbxContent>
+                        <w:p>
+                          <w:pPr>
+                            <w:spacing w:before="0" w:after="0"/>
+                            <w:jc w:val="center"/>
+                            <w:rPr>
+                              <w:rFonts w:ascii="TIM Sans" w:hAnsi="TIM Sans"/>
+                              <w:color w:val="4472C4"/>
+                              <w:sz w:val="16"/>
+                            </w:rPr>
+                          </w:pPr>
+                          <w:r>
+                            <w:rPr>
+                              <w:rFonts w:ascii="TIM Sans" w:hAnsi="TIM Sans"/>
+                              <w:color w:val="4472C4"/>
+                              <w:sz w:val="16"/>
+                            </w:rPr>
+                            <w:t>TIM - Uso Interno - Tutti i diritti riservati.</w:t>
+                          </w:r>
+                        </w:p>
+                      </w:txbxContent>
+                    </wps:txbx>
+                    <wps:bodyPr rot="0" spcFirstLastPara="0" vertOverflow="overflow" horzOverflow="overflow" vert="horz" wrap="square" lIns="91440" tIns="0" rIns="91440" bIns="0" numCol="1" spcCol="0" rtlCol="0" fromWordArt="0" anchor="b" anchorCtr="0" forceAA="0" compatLnSpc="1">
+                      <a:prstTxWarp prst="textNoShape">
+                        <a:avLst/>
+                      </a:prstTxWarp>
+                      <a:noAutofit/>
+                    </wps:bodyPr>
+                  </wps:wsp>
+                </a:graphicData>
+              </a:graphic>
+            </wp:anchor>
+          </w:drawing>
+        </mc:Choice>
+        <mc:Fallback>
+          <w:pict>
+            <v:shapetype id="_x0000_t202" coordsize="21600,21600" o:spt="202" path="m,l,21600r21600,l21600,xe">
+              <v:stroke joinstyle="miter"/>
+              <v:path gradientshapeok="t" o:connecttype="rect"/>
+            </v:shapetype>
+            <v:shape id="MSIPCMd4804b0688a4231a3eedb8c3" o:spid="_x0000_s1026" type="#_x0000_t202" alt="{&quot;HashCode&quot;:-1421341466,&quot;Height&quot;:841.0,&quot;Width&quot;:595.0,&quot;Placement&quot;:&quot;Footer&quot;,&quot;Index&quot;:&quot;Primary&quot;,&quot;Section&quot;:1,&quot;Top&quot;:0.0,&quot;Left&quot;:0.0}" style="position:absolute;margin-left:0;margin-top:805.2pt;width:595.3pt;height:21.65pt;z-index:251659264;visibility:visible;mso-wrap-style:square;mso-wrap-distance-left:9pt;mso-wrap-distance-top:0;mso-wrap-distance-right:9pt;mso-wrap-distance-bottom:0;mso-position-horizontal:absolute;mso-position-horizontal-relative:page;mso-position-vertical:absolute;mso-position-vertical-relative:page;v-text-anchor:bottom" o:gfxdata="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" o:allowincell="f" filled="f" stroked="f" strokeweight=".5pt">
+              <v:fill o:detectmouseclick="t"/>
+              <v:textbox inset=",0,,0">
+                <w:txbxContent>
+                  <w:p>
+                    <w:pPr>
+                      <w:spacing w:before="0" w:after="0"/>
+                      <w:jc w:val="center"/>
+                      <w:rPr>
+                        <w:rFonts w:ascii="TIM Sans" w:hAnsi="TIM Sans"/>
+                        <w:color w:val="4472C4"/>
+                        <w:sz w:val="16"/>
+                      </w:rPr>
+                    </w:pPr>
+                    <w:r>
+                      <w:rPr>
+                        <w:rFonts w:ascii="TIM Sans" w:hAnsi="TIM Sans"/>
+                        <w:color w:val="4472C4"/>
+                        <w:sz w:val="16"/>
+                      </w:rPr>
+                      <w:t>TIM - Uso Interno - Tutti i diritti riservati.</w:t>
+                    </w:r>
+                  </w:p>
+                </w:txbxContent>
+              </v:textbox>
+              <w10:wrap anchorx="page" anchory="page"/>
+            </v:shape>
+          </w:pict>
+        </mc:Fallback>
+      </mc:AlternateContent>
+    </w:r>
+  </w:p>
+</w:ftr>
+</file>
+
+<file path=word/footer3.xml><?xml version="1.0" encoding="utf-8"?>
+<w:ftr xmlns:wpc="http://schemas.microsoft.com/office/word/2010/wordprocessingCanvas" xmlns:cx="http://schemas.microsoft.com/office/drawing/2014/chartex" xmlns:cx1="http://schemas.microsoft.com/office/drawing/2015/9/8/chartex" xmlns:cx2="http://schemas.microsoft.com/office/drawing/2015/10/21/chartex" xmlns:cx3="http://schemas.microsoft.com/office/drawing/2016/5/9/chartex" xmlns:cx4="http://schemas.microsoft.com/office/drawing/2016/5/10/chartex" xmlns:cx5="http://schemas.microsoft.com/office/drawing/2016/5/11/chartex" xmlns:cx6="http://schemas.microsoft.com/office/drawing/2016/5/12/chartex" xmlns:cx7="http://schemas.microsoft.com/office/drawing/2016/5/13/chartex" xmlns:cx8="http://schemas.microsoft.com/office/drawing/2016/5/14/chartex" xmlns:mc="http://schemas.openxmlformats.org/markup-compatibility/2006" xmlns:aink="http://schemas.microsoft.com/office/drawing/2016/ink" xmlns:am3d="http://schemas.microsoft.com/office/drawing/2017/model3d" xmlns:o="urn:schemas-microsoft-com:office:office" xmlns:r="http://schemas.openxmlformats.org/officeDocument/2006/relationships" xmlns:m="http://schemas.openxmlformats.org/officeDocument/2006/math" xmlns:v="urn:schemas-microsoft-com:vml" xmlns:wp14="http://schemas.microsoft.com/office/word/2010/wordprocessingDrawing" xmlns:wp="http://schemas.openxmlformats.org/drawingml/2006/wordprocessingDrawing" xmlns:w10="urn:schemas-microsoft-com:office:word" xmlns:w="http://schemas.openxmlformats.org/wordprocessingml/2006/main" xmlns:w14="http://schemas.microsoft.com/office/word/2010/wordml" xmlns:w15="http://schemas.microsoft.com/office/word/2012/wordml" xmlns:w16cid="http://schemas.microsoft.com/office/word/2016/wordml/cid" xmlns:w16se="http://schemas.microsoft.com/office/word/2015/wordml/symex" xmlns:wpg="http://schemas.microsoft.com/office/word/2010/wordprocessingGroup" xmlns:wpi="http://schemas.microsoft.com/office/word/2010/wordprocessingInk" xmlns:wne="http://schemas.microsoft.com/office/word/2006/wordml" xmlns:wps="http://schemas.microsoft.com/office/word/2010/wordprocessingShape" mc:Ignorable="w14 w15 w16se w16cid wp14">
+  <w:p>
+    <w:pPr>
+      <w:pStyle w:val="Footer"/>
+    </w:pPr>
+  </w:p>
+</w:ftr>
+</file>
+
+<file path=word/footnotes.xml><?xml version="1.0" encoding="utf-8"?>
+<w:footnotes xmlns:wpc="http://schemas.microsoft.com/office/word/2010/wordprocessingCanvas" xmlns:cx="http://schemas.microsoft.com/office/drawing/2014/chartex" xmlns:cx1="http://schemas.microsoft.com/office/drawing/2015/9/8/chartex" xmlns:cx2="http://schemas.microsoft.com/office/drawing/2015/10/21/chartex" xmlns:cx3="http://schemas.microsoft.com/office/drawing/2016/5/9/chartex" xmlns:cx4="http://schemas.microsoft.com/office/drawing/2016/5/10/chartex" xmlns:cx5="http://schemas.microsoft.com/office/drawing/2016/5/11/chartex" xmlns:cx6="http://schemas.microsoft.com/office/drawing/2016/5/12/chartex" xmlns:cx7="http://schemas.microsoft.com/office/drawing/2016/5/13/chartex" xmlns:cx8="http://schemas.microsoft.com/office/drawing/2016/5/14/chartex" xmlns:mc="http://schemas.openxmlformats.org/markup-compatibility/2006" xmlns:aink="http://schemas.microsoft.com/office/drawing/2016/ink" xmlns:am3d="http://schemas.microsoft.com/office/drawing/2017/model3d" xmlns:o="urn:schemas-microsoft-com:office:office" xmlns:r="http://schemas.openxmlformats.org/officeDocument/2006/relationships" xmlns:m="http://schemas.openxmlformats.org/officeDocument/2006/math" xmlns:v="urn:schemas-microsoft-com:vml" xmlns:wp14="http://schemas.microsoft.com/office/word/2010/wordprocessingDrawing" xmlns:wp="http://schemas.openxmlformats.org/drawingml/2006/wordprocessingDrawing" xmlns:w10="urn:schemas-microsoft-com:office:word" xmlns:w="http://schemas.openxmlformats.org/wordprocessingml/2006/main" xmlns:w14="http://schemas.microsoft.com/office/word/2010/wordml" xmlns:w15="http://schemas.microsoft.com/office/word/2012/wordml" xmlns:w16cid="http://schemas.microsoft.com/office/word/2016/wordml/cid" xmlns:w16se="http://schemas.microsoft.com/office/word/2015/wordml/symex" xmlns:wpg="http://schemas.microsoft.com/office/word/2010/wordprocessingGroup" xmlns:wpi="http://schemas.microsoft.com/office/word/2010/wordprocessingInk" xmlns:wne="http://schemas.microsoft.com/office/word/2006/wordml" xmlns:wps="http://schemas.microsoft.com/office/word/2010/wordprocessingShape" mc:Ignorable="w14 w15 w16se w16cid wp14">
+  <w:footnote w:type="separator" w:id="-1">
+    <w:p>
+      <w:pPr>
+        <w:spacing w:before="0" w:after="0"/>
+      </w:pPr>
+      <w:r>
+        <w:separator/>
+      </w:r>
+    </w:p>
+  </w:footnote>
+  <w:footnote w:type="continuationSeparator" w:id="0">
+    <w:p>
+      <w:pPr>
+        <w:spacing w:before="0" w:after="0"/>
+      </w:pPr>
+      <w:r>
+        <w:continuationSeparator/>
+      </w:r>
+    </w:p>
+  </w:footnote>
+</w:footnotes>
+</file>
+
+<file path=word/header1.xml><?xml version="1.0" encoding="utf-8"?>
+<w:hdr xmlns:wpc="http://schemas.microsoft.com/office/word/2010/wordprocessingCanvas" xmlns:cx="http://schemas.microsoft.com/office/drawing/2014/chartex" xmlns:cx1="http://schemas.microsoft.com/office/drawing/2015/9/8/chartex" xmlns:cx2="http://schemas.microsoft.com/office/drawing/2015/10/21/chartex" xmlns:cx3="http://schemas.microsoft.com/office/drawing/2016/5/9/chartex" xmlns:cx4="http://schemas.microsoft.com/office/drawing/2016/5/10/chartex" xmlns:cx5="http://schemas.microsoft.com/office/drawing/2016/5/11/chartex" xmlns:cx6="http://schemas.microsoft.com/office/drawing/2016/5/12/chartex" xmlns:cx7="http://schemas.microsoft.com/office/drawing/2016/5/13/chartex" xmlns:cx8="http://schemas.microsoft.com/office/drawing/2016/5/14/chartex" xmlns:mc="http://schemas.openxmlformats.org/markup-compatibility/2006" xmlns:aink="http://schemas.microsoft.com/office/drawing/2016/ink" xmlns:am3d="http://schemas.microsoft.com/office/drawing/2017/model3d" xmlns:o="urn:schemas-microsoft-com:office:office" xmlns:r="http://schemas.openxmlformats.org/officeDocument/2006/relationships" xmlns:m="http://schemas.openxmlformats.org/officeDocument/2006/math" xmlns:v="urn:schemas-microsoft-com:vml" xmlns:wp14="http://schemas.microsoft.com/office/word/2010/wordprocessingDrawing" xmlns:wp="http://schemas.openxmlformats.org/drawingml/2006/wordprocessingDrawing" xmlns:w10="urn:schemas-microsoft-com:office:word" xmlns:w="http://schemas.openxmlformats.org/wordprocessingml/2006/main" xmlns:w14="http://schemas.microsoft.com/office/word/2010/wordml" xmlns:w15="http://schemas.microsoft.com/office/word/2012/wordml" xmlns:w16cid="http://schemas.microsoft.com/office/word/2016/wordml/cid" xmlns:w16se="http://schemas.microsoft.com/office/word/2015/wordml/symex" xmlns:wpg="http://schemas.microsoft.com/office/word/2010/wordprocessingGroup" xmlns:wpi="http://schemas.microsoft.com/office/word/2010/wordprocessingInk" xmlns:wne="http://schemas.microsoft.com/office/word/2006/wordml" xmlns:wps="http://schemas.microsoft.com/office/word/2010/wordprocessingShape" mc:Ignorable="w14 w15 w16se w16cid wp14">
+  <w:p>
+    <w:pPr>
+      <w:pStyle w:val="Header"/>
+    </w:pPr>
+  </w:p>
+</w:hdr>
+</file>
+
+<file path=word/header2.xml><?xml version="1.0" encoding="utf-8"?>
+<w:hdr xmlns:wpc="http://schemas.microsoft.com/office/word/2010/wordprocessingCanvas" xmlns:cx="http://schemas.microsoft.com/office/drawing/2014/chartex" xmlns:cx1="http://schemas.microsoft.com/office/drawing/2015/9/8/chartex" xmlns:cx2="http://schemas.microsoft.com/office/drawing/2015/10/21/chartex" xmlns:cx3="http://schemas.microsoft.com/office/drawing/2016/5/9/chartex" xmlns:cx4="http://schemas.microsoft.com/office/drawing/2016/5/10/chartex" xmlns:cx5="http://schemas.microsoft.com/office/drawing/2016/5/11/chartex" xmlns:cx6="http://schemas.microsoft.com/office/drawing/2016/5/12/chartex" xmlns:cx7="http://schemas.microsoft.com/office/drawing/2016/5/13/chartex" xmlns:cx8="http://schemas.microsoft.com/office/drawing/2016/5/14/chartex" xmlns:mc="http://schemas.openxmlformats.org/markup-compatibility/2006" xmlns:aink="http://schemas.microsoft.com/office/drawing/2016/ink" xmlns:am3d="http://schemas.microsoft.com/office/drawing/2017/model3d" xmlns:o="urn:schemas-microsoft-com:office:office" xmlns:r="http://schemas.openxmlformats.org/officeDocument/2006/relationships" xmlns:m="http://schemas.openxmlformats.org/officeDocument/2006/math" xmlns:v="urn:schemas-microsoft-com:vml" xmlns:wp14="http://schemas.microsoft.com/office/word/2010/wordprocessingDrawing" xmlns:wp="http://schemas.openxmlformats.org/drawingml/2006/wordprocessingDrawing" xmlns:w10="urn:schemas-microsoft-com:office:word" xmlns:w="http://schemas.openxmlformats.org/wordprocessingml/2006/main" xmlns:w14="http://schemas.microsoft.com/office/word/2010/wordml" xmlns:w15="http://schemas.microsoft.com/office/word/2012/wordml" xmlns:w16cid="http://schemas.microsoft.com/office/word/2016/wordml/cid" xmlns:w16se="http://schemas.microsoft.com/office/word/2015/wordml/symex" xmlns:wpg="http://schemas.microsoft.com/office/word/2010/wordprocessingGroup" xmlns:wpi="http://schemas.microsoft.com/office/word/2010/wordprocessingInk" xmlns:wne="http://schemas.microsoft.com/office/word/2006/wordml" xmlns:wps="http://schemas.microsoft.com/office/word/2010/wordprocessingShape" mc:Ignorable="w14 w15 w16se w16cid wp14">
+  <w:p>
+    <w:pPr>
+      <w:pStyle w:val="Header"/>
+    </w:pPr>
+  </w:p>
+</w:hdr>
+</file>
+
+<file path=word/header3.xml><?xml version="1.0" encoding="utf-8"?>
+<w:hdr xmlns:wpc="http://schemas.microsoft.com/office/word/2010/wordprocessingCanvas" xmlns:cx="http://schemas.microsoft.com/office/drawing/2014/chartex" xmlns:cx1="http://schemas.microsoft.com/office/drawing/2015/9/8/chartex" xmlns:cx2="http://schemas.microsoft.com/office/drawing/2015/10/21/chartex" xmlns:cx3="http://schemas.microsoft.com/office/drawing/2016/5/9/chartex" xmlns:cx4="http://schemas.microsoft.com/office/drawing/2016/5/10/chartex" xmlns:cx5="http://schemas.microsoft.com/office/drawing/2016/5/11/chartex" xmlns:cx6="http://schemas.microsoft.com/office/drawing/2016/5/12/chartex" xmlns:cx7="http://schemas.microsoft.com/office/drawing/2016/5/13/chartex" xmlns:cx8="http://schemas.microsoft.com/office/drawing/2016/5/14/chartex" xmlns:mc="http://schemas.openxmlformats.org/markup-compatibility/2006" xmlns:aink="http://schemas.microsoft.com/office/drawing/2016/ink" xmlns:am3d="http://schemas.microsoft.com/office/drawing/2017/model3d" xmlns:o="urn:schemas-microsoft-com:office:office" xmlns:r="http://schemas.openxmlformats.org/officeDocument/2006/relationships" xmlns:m="http://schemas.openxmlformats.org/officeDocument/2006/math" xmlns:v="urn:schemas-microsoft-com:vml" xmlns:wp14="http://schemas.microsoft.com/office/word/2010/wordprocessingDrawing" xmlns:wp="http://schemas.openxmlformats.org/drawingml/2006/wordprocessingDrawing" xmlns:w10="urn:schemas-microsoft-com:office:word" xmlns:w="http://schemas.openxmlformats.org/wordprocessingml/2006/main" xmlns:w14="http://schemas.microsoft.com/office/word/2010/wordml" xmlns:w15="http://schemas.microsoft.com/office/word/2012/wordml" xmlns:w16cid="http://schemas.microsoft.com/office/word/2016/wordml/cid" xmlns:w16se="http://schemas.microsoft.com/office/word/2015/wordml/symex" xmlns:wpg="http://schemas.microsoft.com/office/word/2010/wordprocessingGroup" xmlns:wpi="http://schemas.microsoft.com/office/word/2010/wordprocessingInk" xmlns:wne="http://schemas.microsoft.com/office/word/2006/wordml" xmlns:wps="http://schemas.microsoft.com/office/word/2010/wordprocessingShape" mc:Ignorable="w14 w15 w16se w16cid wp14">
+  <w:p>
+    <w:pPr>
+      <w:pStyle w:val="Header"/>
+    </w:pPr>
+  </w:p>
+</w:hdr>
 </file>
 
 <file path=word/styles.xml><?xml version="1.0" encoding="utf-8"?>
@@ -1756,6 +1981,7 @@
     <w:lsdException w:name="HTML Sample" w:semiHidden="1" w:unhideWhenUsed="1"/>
     <w:lsdException w:name="HTML Typewriter" w:semiHidden="1" w:unhideWhenUsed="1"/>
     <w:lsdException w:name="HTML Variable" w:semiHidden="1" w:unhideWhenUsed="1"/>
+    <w:lsdException w:name="Normal Table" w:semiHidden="1" w:unhideWhenUsed="1"/>
     <w:lsdException w:name="annotation subject" w:semiHidden="1" w:unhideWhenUsed="1"/>
     <w:lsdException w:name="No List" w:semiHidden="1" w:unhideWhenUsed="1"/>
     <w:lsdException w:name="Outline List 1" w:semiHidden="1" w:unhideWhenUsed="1"/>
@@ -1801,9 +2027,11 @@
     <w:lsdException w:name="Table Subtle 1" w:semiHidden="1" w:unhideWhenUsed="1"/>
     <w:lsdException w:name="Table Subtle 2" w:semiHidden="1" w:unhideWhenUsed="1"/>
     <w:lsdException w:name="Table Web 1" w:semiHidden="1" w:unhideWhenUsed="1"/>
+    <w:lsdException w:name="Table Web 2" w:semiHidden="1" w:unhideWhenUsed="1"/>
     <w:lsdException w:name="Table Web 3" w:semiHidden="1" w:unhideWhenUsed="1"/>
     <w:lsdException w:name="Balloon Text" w:semiHidden="1" w:unhideWhenUsed="1"/>
     <w:lsdException w:name="Table Grid" w:uiPriority="59"/>
+    <w:lsdException w:name="Table Theme" w:semiHidden="1" w:unhideWhenUsed="1"/>
     <w:lsdException w:name="Placeholder Text" w:semiHidden="1"/>
     <w:lsdException w:name="No Spacing" w:uiPriority="1" w:qFormat="1"/>
     <w:lsdException w:name="Light Shading" w:uiPriority="60"/>
@@ -2077,6 +2305,62 @@
       <w:suppressAutoHyphens/>
       <w:spacing w:after="0" w:line="240" w:lineRule="auto"/>
     </w:pPr>
+    <w:rPr>
+      <w:rFonts w:ascii="Arial" w:eastAsia="Times New Roman" w:hAnsi="Arial" w:cs="Times New Roman"/>
+      <w:sz w:val="20"/>
+      <w:szCs w:val="20"/>
+      <w:lang w:eastAsia="ar-SA"/>
+    </w:rPr>
+  </w:style>
+  <w:style w:type="paragraph" w:styleId="Header">
+    <w:name w:val="header"/>
+    <w:basedOn w:val="Normal"/>
+    <w:link w:val="HeaderChar"/>
+    <w:uiPriority w:val="99"/>
+    <w:unhideWhenUsed/>
+    <w:rsid w:val="00877FC5"/>
+    <w:pPr>
+      <w:tabs>
+        <w:tab w:val="center" w:pos="4819"/>
+        <w:tab w:val="right" w:pos="9638"/>
+      </w:tabs>
+      <w:spacing w:before="0" w:after="0"/>
+    </w:pPr>
+  </w:style>
+  <w:style w:type="character" w:customStyle="1" w:styleId="HeaderChar">
+    <w:name w:val="Header Char"/>
+    <w:basedOn w:val="DefaultParagraphFont"/>
+    <w:link w:val="Header"/>
+    <w:uiPriority w:val="99"/>
+    <w:rsid w:val="00877FC5"/>
+    <w:rPr>
+      <w:rFonts w:ascii="Arial" w:eastAsia="Times New Roman" w:hAnsi="Arial" w:cs="Times New Roman"/>
+      <w:sz w:val="20"/>
+      <w:szCs w:val="20"/>
+      <w:lang w:eastAsia="ar-SA"/>
+    </w:rPr>
+  </w:style>
+  <w:style w:type="paragraph" w:styleId="Footer">
+    <w:name w:val="footer"/>
+    <w:basedOn w:val="Normal"/>
+    <w:link w:val="FooterChar"/>
+    <w:uiPriority w:val="99"/>
+    <w:unhideWhenUsed/>
+    <w:rsid w:val="00877FC5"/>
+    <w:pPr>
+      <w:tabs>
+        <w:tab w:val="center" w:pos="4819"/>
+        <w:tab w:val="right" w:pos="9638"/>
+      </w:tabs>
+      <w:spacing w:before="0" w:after="0"/>
+    </w:pPr>
+  </w:style>
+  <w:style w:type="character" w:customStyle="1" w:styleId="FooterChar">
+    <w:name w:val="Footer Char"/>
+    <w:basedOn w:val="DefaultParagraphFont"/>
+    <w:link w:val="Footer"/>
+    <w:uiPriority w:val="99"/>
+    <w:rsid w:val="00877FC5"/>
     <w:rPr>
       <w:rFonts w:ascii="Arial" w:eastAsia="Times New Roman" w:hAnsi="Arial" w:cs="Times New Roman"/>
       <w:sz w:val="20"/>

</xml_diff>